<commit_message>
Data Wrangling -> Media Acumulada de Gols
</commit_message>
<xml_diff>
--- a/GitHub TCC.docx
+++ b/GitHub TCC.docx
@@ -8,8 +8,6 @@
           <w:highlight w:val="yellow"/>
         </w:rPr>
       </w:pPr>
-      <w:bookmarkStart w:id="0" w:name="_GoBack"/>
-      <w:bookmarkEnd w:id="0"/>
       <w:r>
         <w:rPr>
           <w:highlight w:val="yellow"/>
@@ -1372,38 +1370,23 @@
     </w:p>
     <w:p>
       <w:r>
+        <w:rPr>
+          <w:lang w:val="pt-BR"/>
+        </w:rPr>
         <w:t xml:space="preserve">                   </w:t>
       </w:r>
       <w:r>
-        <w:t>time_man=replace(time_man,time_man=="Atl</w:t>
-      </w:r>
-      <w:r>
-        <w:t>é</w:t>
-      </w:r>
-      <w:r>
-        <w:t>tico-PR","Athletico-PR"),</w:t>
-      </w:r>
-    </w:p>
-    <w:p>
-      <w:r>
-        <w:t xml:space="preserve">                   time_man=r</w:t>
-      </w:r>
-      <w:r>
-        <w:t>eplace(time_man,time_man=="Atlé</w:t>
-      </w:r>
-      <w:r>
-        <w:t>tico-MG","Atletico-MG"),</w:t>
-      </w:r>
-    </w:p>
-    <w:p>
-      <w:r>
-        <w:t xml:space="preserve">                   time_man=replace(time_ma</w:t>
-      </w:r>
-      <w:r>
-        <w:t>n,time_man=="Atlé</w:t>
-      </w:r>
-      <w:r>
-        <w:t>tico-GO","Atletico-GO"),</w:t>
+        <w:t>time_man=replace(time_man,time_man=="Atlético-PR","Athletico-PR"),</w:t>
+      </w:r>
+    </w:p>
+    <w:p>
+      <w:r>
+        <w:t xml:space="preserve">                   time_man=replace(time_man,time_man=="Atlético-MG","Atletico-MG"),</w:t>
+      </w:r>
+    </w:p>
+    <w:p>
+      <w:r>
+        <w:t xml:space="preserve">                   time_man=replace(time_man,time_man=="Atlético-GO","Atletico-GO"),</w:t>
       </w:r>
     </w:p>
     <w:p>
@@ -1428,13 +1411,7 @@
       </w:r>
       <w:proofErr w:type="spellStart"/>
       <w:r>
-        <w:t>Am</w:t>
-      </w:r>
-      <w:r>
-        <w:t>é</w:t>
-      </w:r>
-      <w:r>
-        <w:t>rica</w:t>
+        <w:t>América</w:t>
       </w:r>
       <w:proofErr w:type="spellEnd"/>
       <w:r>
@@ -1459,10 +1436,7 @@
       </w:r>
       <w:proofErr w:type="spellEnd"/>
       <w:r>
-        <w:t>=</w:t>
-      </w:r>
-      <w:r>
-        <w:t>replace(</w:t>
+        <w:t>=replace(</w:t>
       </w:r>
       <w:proofErr w:type="spellStart"/>
       <w:r>
@@ -1511,10 +1485,7 @@
       </w:r>
       <w:proofErr w:type="spellStart"/>
       <w:r>
-        <w:t>Cear</w:t>
-      </w:r>
-      <w:r>
-        <w:t>á</w:t>
+        <w:t>Ceará</w:t>
       </w:r>
       <w:proofErr w:type="spellEnd"/>
       <w:r>
@@ -1576,10 +1547,7 @@
       </w:r>
       <w:proofErr w:type="spellEnd"/>
       <w:r>
-        <w:t>=re</w:t>
-      </w:r>
-      <w:r>
-        <w:t>place(</w:t>
+        <w:t>=replace(</w:t>
       </w:r>
       <w:proofErr w:type="spellStart"/>
       <w:r>
@@ -1591,10 +1559,7 @@
       </w:r>
       <w:proofErr w:type="spellStart"/>
       <w:r>
-        <w:t>Criciú</w:t>
-      </w:r>
-      <w:r>
-        <w:t>ma</w:t>
+        <w:t>Criciúma</w:t>
       </w:r>
       <w:proofErr w:type="spellEnd"/>
       <w:r>
@@ -1660,13 +1625,7 @@
       </w:r>
       <w:proofErr w:type="spellStart"/>
       <w:r>
-        <w:t>Vit</w:t>
-      </w:r>
-      <w:r>
-        <w:t>ó</w:t>
-      </w:r>
-      <w:r>
-        <w:t>ria</w:t>
+        <w:t>Vitória</w:t>
       </w:r>
       <w:proofErr w:type="spellEnd"/>
       <w:r>
@@ -1720,10 +1679,7 @@
       </w:r>
       <w:proofErr w:type="spellEnd"/>
       <w:r>
-        <w:t>=r</w:t>
-      </w:r>
-      <w:r>
-        <w:t>eplace(</w:t>
+        <w:t>=replace(</w:t>
       </w:r>
       <w:proofErr w:type="spellStart"/>
       <w:r>
@@ -1735,10 +1691,7 @@
       </w:r>
       <w:proofErr w:type="spellStart"/>
       <w:r>
-        <w:t>Goiá</w:t>
-      </w:r>
-      <w:r>
-        <w:t>s</w:t>
+        <w:t>Goiás</w:t>
       </w:r>
       <w:proofErr w:type="spellEnd"/>
       <w:r>
@@ -1763,10 +1716,7 @@
       </w:r>
       <w:proofErr w:type="spellEnd"/>
       <w:r>
-        <w:t>=</w:t>
-      </w:r>
-      <w:r>
-        <w:t>replace(</w:t>
+        <w:t>=replace(</w:t>
       </w:r>
       <w:proofErr w:type="spellStart"/>
       <w:r>
@@ -1778,10 +1728,7 @@
       </w:r>
       <w:proofErr w:type="spellStart"/>
       <w:r>
-        <w:t>Grê</w:t>
-      </w:r>
-      <w:r>
-        <w:t>mio</w:t>
+        <w:t>Grêmio</w:t>
       </w:r>
       <w:proofErr w:type="spellEnd"/>
       <w:r>
@@ -1885,10 +1832,7 @@
       </w:r>
       <w:proofErr w:type="spellStart"/>
       <w:r>
-        <w:t>Ná</w:t>
-      </w:r>
-      <w:r>
-        <w:t>utico</w:t>
+        <w:t>Náutico</w:t>
       </w:r>
       <w:proofErr w:type="spellEnd"/>
       <w:r>
@@ -1925,13 +1869,7 @@
       </w:r>
       <w:proofErr w:type="spellStart"/>
       <w:r>
-        <w:t>Paran</w:t>
-      </w:r>
-      <w:r>
-        <w:t>á</w:t>
-      </w:r>
-      <w:r>
-        <w:t>","Parana</w:t>
+        <w:t>Paraná","Parana</w:t>
       </w:r>
       <w:proofErr w:type="spellEnd"/>
       <w:r>
@@ -2051,13 +1989,7 @@
       </w:r>
       <w:proofErr w:type="spellEnd"/>
       <w:r>
-        <w:t>=="Santo Andr</w:t>
-      </w:r>
-      <w:r>
-        <w:t>é</w:t>
-      </w:r>
-      <w:r>
-        <w:t>","</w:t>
+        <w:t>=="Santo André","</w:t>
       </w:r>
       <w:proofErr w:type="spellStart"/>
       <w:r>
@@ -2115,10 +2047,7 @@
       </w:r>
       <w:proofErr w:type="spellEnd"/>
       <w:r>
-        <w:t>=="Sã</w:t>
-      </w:r>
-      <w:r>
-        <w:t>o Paulo","</w:t>
+        <w:t>=="São Paulo","</w:t>
       </w:r>
       <w:proofErr w:type="spellStart"/>
       <w:r>
@@ -2189,35 +2118,17 @@
     </w:p>
     <w:p>
       <w:r>
-        <w:t xml:space="preserve">                   time_vis=r</w:t>
-      </w:r>
-      <w:r>
-        <w:t>eplace(time_vis,time_vis=="Atlé</w:t>
-      </w:r>
-      <w:r>
-        <w:t>tico-PR","Athletico-PR"),</w:t>
-      </w:r>
-    </w:p>
-    <w:p>
-      <w:r>
-        <w:t xml:space="preserve">                   time_vis=replace(time_vis,time_vis=="Atl</w:t>
-      </w:r>
-      <w:r>
-        <w:t>é</w:t>
-      </w:r>
-      <w:r>
-        <w:t>tico-MG","Atletico-MG"),</w:t>
-      </w:r>
-    </w:p>
-    <w:p>
-      <w:r>
-        <w:t xml:space="preserve">                   time_vis=</w:t>
-      </w:r>
-      <w:r>
-        <w:t>replace(time_vis,time_vis=="Atlé</w:t>
-      </w:r>
-      <w:r>
-        <w:t>tico-GO","Atletico-GO"),</w:t>
+        <w:t xml:space="preserve">                   time_vis=replace(time_vis,time_vis=="Atlético-PR","Athletico-PR"),</w:t>
+      </w:r>
+    </w:p>
+    <w:p>
+      <w:r>
+        <w:t xml:space="preserve">                   time_vis=replace(time_vis,time_vis=="Atlético-MG","Atletico-MG"),</w:t>
+      </w:r>
+    </w:p>
+    <w:p>
+      <w:r>
+        <w:t xml:space="preserve">                   time_vis=replace(time_vis,time_vis=="Atlético-GO","Atletico-GO"),</w:t>
       </w:r>
     </w:p>
     <w:p>
@@ -2242,13 +2153,7 @@
       </w:r>
       <w:proofErr w:type="spellStart"/>
       <w:r>
-        <w:t>Am</w:t>
-      </w:r>
-      <w:r>
-        <w:t>é</w:t>
-      </w:r>
-      <w:r>
-        <w:t>rica</w:t>
+        <w:t>América</w:t>
       </w:r>
       <w:proofErr w:type="spellEnd"/>
       <w:r>
@@ -2285,10 +2190,7 @@
       </w:r>
       <w:proofErr w:type="spellStart"/>
       <w:r>
-        <w:t>Ava</w:t>
-      </w:r>
-      <w:r>
-        <w:t>í</w:t>
+        <w:t>Avaí</w:t>
       </w:r>
       <w:proofErr w:type="spellEnd"/>
       <w:r>
@@ -2325,10 +2227,7 @@
       </w:r>
       <w:proofErr w:type="spellStart"/>
       <w:r>
-        <w:t>Cear</w:t>
-      </w:r>
-      <w:r>
-        <w:t>á</w:t>
+        <w:t>Ceará</w:t>
       </w:r>
       <w:proofErr w:type="spellEnd"/>
       <w:r>
@@ -2390,10 +2289,7 @@
       </w:r>
       <w:proofErr w:type="spellEnd"/>
       <w:r>
-        <w:t>=re</w:t>
-      </w:r>
-      <w:r>
-        <w:t>place(</w:t>
+        <w:t>=replace(</w:t>
       </w:r>
       <w:proofErr w:type="spellStart"/>
       <w:r>
@@ -2405,10 +2301,7 @@
       </w:r>
       <w:proofErr w:type="spellStart"/>
       <w:r>
-        <w:t>Criciú</w:t>
-      </w:r>
-      <w:r>
-        <w:t>ma</w:t>
+        <w:t>Criciúma</w:t>
       </w:r>
       <w:proofErr w:type="spellEnd"/>
       <w:r>
@@ -2474,13 +2367,7 @@
       </w:r>
       <w:proofErr w:type="spellStart"/>
       <w:r>
-        <w:t>Vit</w:t>
-      </w:r>
-      <w:r>
-        <w:t>ó</w:t>
-      </w:r>
-      <w:r>
-        <w:t>ria</w:t>
+        <w:t>Vitória</w:t>
       </w:r>
       <w:proofErr w:type="spellEnd"/>
       <w:r>
@@ -2534,10 +2421,7 @@
       </w:r>
       <w:proofErr w:type="spellEnd"/>
       <w:r>
-        <w:t>=r</w:t>
-      </w:r>
-      <w:r>
-        <w:t>eplace(</w:t>
+        <w:t>=replace(</w:t>
       </w:r>
       <w:proofErr w:type="spellStart"/>
       <w:r>
@@ -2549,10 +2433,7 @@
       </w:r>
       <w:proofErr w:type="spellStart"/>
       <w:r>
-        <w:t>Goiá</w:t>
-      </w:r>
-      <w:r>
-        <w:t>s</w:t>
+        <w:t>Goiás</w:t>
       </w:r>
       <w:proofErr w:type="spellEnd"/>
       <w:r>
@@ -2577,10 +2458,7 @@
       </w:r>
       <w:proofErr w:type="spellEnd"/>
       <w:r>
-        <w:t>=</w:t>
-      </w:r>
-      <w:r>
-        <w:t>replace(</w:t>
+        <w:t>=replace(</w:t>
       </w:r>
       <w:proofErr w:type="spellStart"/>
       <w:r>
@@ -2592,10 +2470,7 @@
       </w:r>
       <w:proofErr w:type="spellStart"/>
       <w:r>
-        <w:t>Grê</w:t>
-      </w:r>
-      <w:r>
-        <w:t>mio</w:t>
+        <w:t>Grêmio</w:t>
       </w:r>
       <w:proofErr w:type="spellEnd"/>
       <w:r>
@@ -2699,10 +2574,7 @@
       </w:r>
       <w:proofErr w:type="spellStart"/>
       <w:r>
-        <w:t>Ná</w:t>
-      </w:r>
-      <w:r>
-        <w:t>utico</w:t>
+        <w:t>Náutico</w:t>
       </w:r>
       <w:proofErr w:type="spellEnd"/>
       <w:r>
@@ -2739,682 +2611,691 @@
       </w:r>
       <w:proofErr w:type="spellStart"/>
       <w:r>
-        <w:t>Paran</w:t>
-      </w:r>
-      <w:r>
+        <w:t>Paraná","Parana</w:t>
+      </w:r>
+      <w:proofErr w:type="spellEnd"/>
+      <w:r>
+        <w:t>"),</w:t>
+      </w:r>
+    </w:p>
+    <w:p>
+      <w:r>
+        <w:t xml:space="preserve">                   </w:t>
+      </w:r>
+      <w:proofErr w:type="spellStart"/>
+      <w:r>
+        <w:t>time_vis</w:t>
+      </w:r>
+      <w:proofErr w:type="spellEnd"/>
+      <w:r>
+        <w:t>=replace(</w:t>
+      </w:r>
+      <w:proofErr w:type="spellStart"/>
+      <w:r>
+        <w:t>time_vis,time_vis</w:t>
+      </w:r>
+      <w:proofErr w:type="spellEnd"/>
+      <w:r>
+        <w:t xml:space="preserve">=="Ponte </w:t>
+      </w:r>
+      <w:proofErr w:type="spellStart"/>
+      <w:r>
+        <w:t>Preta</w:t>
+      </w:r>
+      <w:proofErr w:type="spellEnd"/>
+      <w:r>
+        <w:t>","</w:t>
+      </w:r>
+      <w:proofErr w:type="spellStart"/>
+      <w:r>
+        <w:t>Ponte.Preta</w:t>
+      </w:r>
+      <w:proofErr w:type="spellEnd"/>
+      <w:r>
+        <w:t>"),</w:t>
+      </w:r>
+    </w:p>
+    <w:p>
+      <w:r>
+        <w:t xml:space="preserve">                   </w:t>
+      </w:r>
+      <w:proofErr w:type="spellStart"/>
+      <w:r>
+        <w:t>time_vis</w:t>
+      </w:r>
+      <w:proofErr w:type="spellEnd"/>
+      <w:r>
+        <w:t>=replace(</w:t>
+      </w:r>
+      <w:proofErr w:type="spellStart"/>
+      <w:r>
+        <w:t>time_vis,time_vis</w:t>
+      </w:r>
+      <w:proofErr w:type="spellEnd"/>
+      <w:r>
+        <w:t>=="RB Bragantino","</w:t>
+      </w:r>
+      <w:proofErr w:type="spellStart"/>
+      <w:r>
+        <w:t>RB.Bragantino</w:t>
+      </w:r>
+      <w:proofErr w:type="spellEnd"/>
+      <w:r>
+        <w:t>"),</w:t>
+      </w:r>
+    </w:p>
+    <w:p>
+      <w:r>
+        <w:t xml:space="preserve">                   </w:t>
+      </w:r>
+      <w:proofErr w:type="spellStart"/>
+      <w:r>
+        <w:t>time_vis</w:t>
+      </w:r>
+      <w:proofErr w:type="spellEnd"/>
+      <w:r>
+        <w:t>=replace(</w:t>
+      </w:r>
+      <w:proofErr w:type="spellStart"/>
+      <w:r>
+        <w:t>time_vis,time_vis</w:t>
+      </w:r>
+      <w:proofErr w:type="spellEnd"/>
+      <w:r>
+        <w:t>=="Santa Cruz","</w:t>
+      </w:r>
+      <w:proofErr w:type="spellStart"/>
+      <w:r>
+        <w:t>Santa.Cruz</w:t>
+      </w:r>
+      <w:proofErr w:type="spellEnd"/>
+      <w:r>
+        <w:t>"),</w:t>
+      </w:r>
+    </w:p>
+    <w:p>
+      <w:r>
+        <w:t xml:space="preserve">                   </w:t>
+      </w:r>
+      <w:proofErr w:type="spellStart"/>
+      <w:r>
+        <w:t>time_vis</w:t>
+      </w:r>
+      <w:proofErr w:type="spellEnd"/>
+      <w:r>
+        <w:t>=replace(</w:t>
+      </w:r>
+      <w:proofErr w:type="spellStart"/>
+      <w:r>
+        <w:t>time_vis,time_vis</w:t>
+      </w:r>
+      <w:proofErr w:type="spellEnd"/>
+      <w:r>
+        <w:t>=="Santo André","</w:t>
+      </w:r>
+      <w:proofErr w:type="spellStart"/>
+      <w:r>
+        <w:t>Santo.Andre</w:t>
+      </w:r>
+      <w:proofErr w:type="spellEnd"/>
+      <w:r>
+        <w:t>"),</w:t>
+      </w:r>
+    </w:p>
+    <w:p>
+      <w:r>
+        <w:t xml:space="preserve">                   </w:t>
+      </w:r>
+      <w:proofErr w:type="spellStart"/>
+      <w:r>
+        <w:t>time_vis</w:t>
+      </w:r>
+      <w:proofErr w:type="spellEnd"/>
+      <w:r>
+        <w:t>=replace(</w:t>
+      </w:r>
+      <w:proofErr w:type="spellStart"/>
+      <w:r>
+        <w:t>time_vis,time_vis</w:t>
+      </w:r>
+      <w:proofErr w:type="spellEnd"/>
+      <w:r>
+        <w:t xml:space="preserve">=="Santos </w:t>
+      </w:r>
+      <w:proofErr w:type="spellStart"/>
+      <w:r>
+        <w:t>FC","Santos</w:t>
+      </w:r>
+      <w:proofErr w:type="spellEnd"/>
+      <w:r>
+        <w:t>"),</w:t>
+      </w:r>
+    </w:p>
+    <w:p>
+      <w:r>
+        <w:t xml:space="preserve">                   </w:t>
+      </w:r>
+      <w:proofErr w:type="spellStart"/>
+      <w:r>
+        <w:t>time_vis</w:t>
+      </w:r>
+      <w:proofErr w:type="spellEnd"/>
+      <w:r>
+        <w:t>=replace(</w:t>
+      </w:r>
+      <w:proofErr w:type="spellStart"/>
+      <w:r>
+        <w:t>time_vis,time_vis</w:t>
+      </w:r>
+      <w:proofErr w:type="spellEnd"/>
+      <w:r>
+        <w:t>=="São Paulo","</w:t>
+      </w:r>
+      <w:proofErr w:type="spellStart"/>
+      <w:r>
+        <w:t>Sao.Paulo</w:t>
+      </w:r>
+      <w:proofErr w:type="spellEnd"/>
+      <w:r>
+        <w:t>"),</w:t>
+      </w:r>
+    </w:p>
+    <w:p>
+      <w:r>
+        <w:t xml:space="preserve">                   </w:t>
+      </w:r>
+      <w:proofErr w:type="spellStart"/>
+      <w:r>
+        <w:t>time_vis</w:t>
+      </w:r>
+      <w:proofErr w:type="spellEnd"/>
+      <w:r>
+        <w:t>=replace(</w:t>
+      </w:r>
+      <w:proofErr w:type="spellStart"/>
+      <w:r>
+        <w:t>time_vis,time_vis</w:t>
+      </w:r>
+      <w:proofErr w:type="spellEnd"/>
+      <w:r>
+        <w:t xml:space="preserve">=="Sport </w:t>
+      </w:r>
+      <w:proofErr w:type="spellStart"/>
+      <w:r>
+        <w:t>Recife","Sport</w:t>
+      </w:r>
+      <w:proofErr w:type="spellEnd"/>
+      <w:r>
+        <w:t>"),</w:t>
+      </w:r>
+    </w:p>
+    <w:p>
+      <w:pPr>
+        <w:rPr>
+          <w:lang w:val="pt-BR"/>
+        </w:rPr>
+      </w:pPr>
+      <w:r>
+        <w:t xml:space="preserve">                   </w:t>
+      </w:r>
+      <w:proofErr w:type="spellStart"/>
+      <w:r>
+        <w:rPr>
+          <w:lang w:val="pt-BR"/>
+        </w:rPr>
+        <w:t>time_vis</w:t>
+      </w:r>
+      <w:proofErr w:type="spellEnd"/>
+      <w:r>
+        <w:rPr>
+          <w:lang w:val="pt-BR"/>
+        </w:rPr>
+        <w:t>=</w:t>
+      </w:r>
+      <w:proofErr w:type="spellStart"/>
+      <w:r>
+        <w:rPr>
+          <w:lang w:val="pt-BR"/>
+        </w:rPr>
+        <w:t>replace</w:t>
+      </w:r>
+      <w:proofErr w:type="spellEnd"/>
+      <w:r>
+        <w:rPr>
+          <w:lang w:val="pt-BR"/>
+        </w:rPr>
+        <w:t>(</w:t>
+      </w:r>
+      <w:proofErr w:type="spellStart"/>
+      <w:r>
+        <w:rPr>
+          <w:lang w:val="pt-BR"/>
+        </w:rPr>
+        <w:t>time_vis,time_vis</w:t>
+      </w:r>
+      <w:proofErr w:type="spellEnd"/>
+      <w:r>
+        <w:rPr>
+          <w:lang w:val="pt-BR"/>
+        </w:rPr>
+        <w:t>=="Vasco da Gama","</w:t>
+      </w:r>
+      <w:proofErr w:type="spellStart"/>
+      <w:r>
+        <w:rPr>
+          <w:lang w:val="pt-BR"/>
+        </w:rPr>
+        <w:t>Vasco.da.Gama</w:t>
+      </w:r>
+      <w:proofErr w:type="spellEnd"/>
+      <w:r>
+        <w:rPr>
+          <w:lang w:val="pt-BR"/>
+        </w:rPr>
+        <w:t>"))</w:t>
+      </w:r>
+    </w:p>
+    <w:p>
+      <w:pPr>
+        <w:rPr>
+          <w:lang w:val="pt-BR"/>
+        </w:rPr>
+      </w:pPr>
+    </w:p>
+    <w:p>
+      <w:pPr>
+        <w:rPr>
+          <w:lang w:val="pt-BR"/>
+        </w:rPr>
+      </w:pPr>
+      <w:proofErr w:type="spellStart"/>
+      <w:r>
+        <w:rPr>
+          <w:lang w:val="pt-BR"/>
+        </w:rPr>
+        <w:t>BD_Copa_do_Brasil</w:t>
+      </w:r>
+      <w:proofErr w:type="spellEnd"/>
+      <w:r>
+        <w:rPr>
+          <w:lang w:val="pt-BR"/>
+        </w:rPr>
+        <w:t>&lt;-</w:t>
+      </w:r>
+      <w:proofErr w:type="spellStart"/>
+      <w:r>
+        <w:rPr>
+          <w:lang w:val="pt-BR"/>
+        </w:rPr>
+        <w:t>mutate</w:t>
+      </w:r>
+      <w:proofErr w:type="spellEnd"/>
+      <w:r>
+        <w:rPr>
+          <w:lang w:val="pt-BR"/>
+        </w:rPr>
+        <w:t>(</w:t>
+      </w:r>
+      <w:proofErr w:type="spellStart"/>
+      <w:r>
+        <w:rPr>
+          <w:lang w:val="pt-BR"/>
+        </w:rPr>
+        <w:t>BD_Copa_do_Brasil</w:t>
+      </w:r>
+      <w:proofErr w:type="spellEnd"/>
+      <w:r>
+        <w:rPr>
+          <w:lang w:val="pt-BR"/>
+        </w:rPr>
+        <w:t>,</w:t>
+      </w:r>
+    </w:p>
+    <w:p>
+      <w:pPr>
+        <w:rPr>
+          <w:lang w:val="pt-BR"/>
+        </w:rPr>
+      </w:pPr>
+      <w:r>
+        <w:rPr>
+          <w:lang w:val="pt-BR"/>
+        </w:rPr>
+        <w:t xml:space="preserve"> </w:t>
+      </w:r>
+      <w:r>
+        <w:rPr>
+          <w:lang w:val="pt-BR"/>
+        </w:rPr>
+        <w:t xml:space="preserve">                         </w:t>
+      </w:r>
+      <w:proofErr w:type="spellStart"/>
+      <w:r>
+        <w:rPr>
+          <w:lang w:val="pt-BR"/>
+        </w:rPr>
+        <w:t>Campea</w:t>
+      </w:r>
+      <w:r>
+        <w:rPr>
+          <w:lang w:val="pt-BR"/>
+        </w:rPr>
+        <w:t>o</w:t>
+      </w:r>
+      <w:proofErr w:type="spellEnd"/>
+      <w:r>
+        <w:rPr>
+          <w:lang w:val="pt-BR"/>
+        </w:rPr>
+        <w:t>=</w:t>
+      </w:r>
+      <w:proofErr w:type="spellStart"/>
+      <w:r>
+        <w:rPr>
+          <w:lang w:val="pt-BR"/>
+        </w:rPr>
+        <w:t>replace</w:t>
+      </w:r>
+      <w:proofErr w:type="spellEnd"/>
+      <w:r>
+        <w:rPr>
+          <w:lang w:val="pt-BR"/>
+        </w:rPr>
+        <w:t>(</w:t>
+      </w:r>
+      <w:proofErr w:type="spellStart"/>
+      <w:r>
+        <w:rPr>
+          <w:lang w:val="pt-BR"/>
+        </w:rPr>
+        <w:t>Campe</w:t>
+      </w:r>
+      <w:r>
+        <w:rPr>
+          <w:lang w:val="pt-BR"/>
+        </w:rPr>
+        <w:t>a</w:t>
+      </w:r>
+      <w:r>
+        <w:rPr>
+          <w:lang w:val="pt-BR"/>
+        </w:rPr>
+        <w:t>o,Campe</w:t>
+      </w:r>
+      <w:r>
+        <w:rPr>
+          <w:lang w:val="pt-BR"/>
+        </w:rPr>
+        <w:t>a</w:t>
+      </w:r>
+      <w:r>
+        <w:rPr>
+          <w:lang w:val="pt-BR"/>
+        </w:rPr>
+        <w:t>o</w:t>
+      </w:r>
+      <w:proofErr w:type="spellEnd"/>
+      <w:r>
+        <w:rPr>
+          <w:lang w:val="pt-BR"/>
+        </w:rPr>
+        <w:t>=="Santo Andr</w:t>
+      </w:r>
+      <w:r>
+        <w:rPr>
+          <w:lang w:val="pt-BR"/>
+        </w:rPr>
+        <w:t>é</w:t>
+      </w:r>
+      <w:r>
+        <w:rPr>
+          <w:lang w:val="pt-BR"/>
+        </w:rPr>
+        <w:t>","</w:t>
+      </w:r>
+      <w:proofErr w:type="spellStart"/>
+      <w:r>
+        <w:rPr>
+          <w:lang w:val="pt-BR"/>
+        </w:rPr>
+        <w:t>Santo.Andre</w:t>
+      </w:r>
+      <w:proofErr w:type="spellEnd"/>
+      <w:r>
+        <w:rPr>
+          <w:lang w:val="pt-BR"/>
+        </w:rPr>
+        <w:t>"),</w:t>
+      </w:r>
+    </w:p>
+    <w:p>
+      <w:pPr>
+        <w:rPr>
+          <w:lang w:val="pt-BR"/>
+        </w:rPr>
+      </w:pPr>
+      <w:r>
+        <w:rPr>
+          <w:lang w:val="pt-BR"/>
+        </w:rPr>
+        <w:t xml:space="preserve"> </w:t>
+      </w:r>
+      <w:r>
+        <w:rPr>
+          <w:lang w:val="pt-BR"/>
+        </w:rPr>
+        <w:t xml:space="preserve">                         </w:t>
+      </w:r>
+      <w:proofErr w:type="spellStart"/>
+      <w:r>
+        <w:rPr>
+          <w:lang w:val="pt-BR"/>
+        </w:rPr>
+        <w:t>Campea</w:t>
+      </w:r>
+      <w:r>
+        <w:rPr>
+          <w:lang w:val="pt-BR"/>
+        </w:rPr>
+        <w:t>o</w:t>
+      </w:r>
+      <w:proofErr w:type="spellEnd"/>
+      <w:r>
+        <w:rPr>
+          <w:lang w:val="pt-BR"/>
+        </w:rPr>
+        <w:t>=</w:t>
+      </w:r>
+      <w:proofErr w:type="spellStart"/>
+      <w:r>
+        <w:rPr>
+          <w:lang w:val="pt-BR"/>
+        </w:rPr>
+        <w:t>replace</w:t>
+      </w:r>
+      <w:proofErr w:type="spellEnd"/>
+      <w:r>
+        <w:rPr>
+          <w:lang w:val="pt-BR"/>
+        </w:rPr>
+        <w:t>(</w:t>
+      </w:r>
+      <w:proofErr w:type="spellStart"/>
+      <w:r>
+        <w:rPr>
+          <w:lang w:val="pt-BR"/>
+        </w:rPr>
+        <w:t>Campe</w:t>
+      </w:r>
+      <w:r>
+        <w:rPr>
+          <w:lang w:val="pt-BR"/>
+        </w:rPr>
+        <w:t>a</w:t>
+      </w:r>
+      <w:r>
+        <w:rPr>
+          <w:lang w:val="pt-BR"/>
+        </w:rPr>
+        <w:t>o,Campe</w:t>
+      </w:r>
+      <w:r>
+        <w:rPr>
+          <w:lang w:val="pt-BR"/>
+        </w:rPr>
+        <w:t>a</w:t>
+      </w:r>
+      <w:r>
+        <w:rPr>
+          <w:lang w:val="pt-BR"/>
+        </w:rPr>
+        <w:t>o</w:t>
+      </w:r>
+      <w:proofErr w:type="spellEnd"/>
+      <w:r>
+        <w:rPr>
+          <w:lang w:val="pt-BR"/>
+        </w:rPr>
+        <w:t>=="Vasco da Gama","</w:t>
+      </w:r>
+      <w:proofErr w:type="spellStart"/>
+      <w:r>
+        <w:rPr>
+          <w:lang w:val="pt-BR"/>
+        </w:rPr>
+        <w:t>Vasco.da.Gama</w:t>
+      </w:r>
+      <w:proofErr w:type="spellEnd"/>
+      <w:r>
+        <w:rPr>
+          <w:lang w:val="pt-BR"/>
+        </w:rPr>
+        <w:t>"),</w:t>
+      </w:r>
+    </w:p>
+    <w:p>
+      <w:pPr>
+        <w:rPr>
+          <w:lang w:val="pt-BR"/>
+        </w:rPr>
+      </w:pPr>
+      <w:r>
+        <w:rPr>
+          <w:lang w:val="pt-BR"/>
+        </w:rPr>
+        <w:t xml:space="preserve">                        </w:t>
+      </w:r>
+      <w:r>
+        <w:rPr>
+          <w:lang w:val="pt-BR"/>
+        </w:rPr>
+        <w:t xml:space="preserve">  Vice=</w:t>
+      </w:r>
+      <w:proofErr w:type="spellStart"/>
+      <w:r>
+        <w:rPr>
+          <w:lang w:val="pt-BR"/>
+        </w:rPr>
+        <w:t>replace</w:t>
+      </w:r>
+      <w:proofErr w:type="spellEnd"/>
+      <w:r>
+        <w:rPr>
+          <w:lang w:val="pt-BR"/>
+        </w:rPr>
+        <w:t>(</w:t>
+      </w:r>
+      <w:proofErr w:type="spellStart"/>
+      <w:r>
+        <w:rPr>
+          <w:lang w:val="pt-BR"/>
+        </w:rPr>
+        <w:t>Vice,Vice</w:t>
+      </w:r>
+      <w:proofErr w:type="spellEnd"/>
+      <w:r>
+        <w:rPr>
+          <w:lang w:val="pt-BR"/>
+        </w:rPr>
+        <w:t>=="Atlé</w:t>
+      </w:r>
+      <w:r>
+        <w:rPr>
+          <w:lang w:val="pt-BR"/>
+        </w:rPr>
+        <w:t>tico-PR","</w:t>
+      </w:r>
+      <w:proofErr w:type="spellStart"/>
+      <w:r>
+        <w:rPr>
+          <w:lang w:val="pt-BR"/>
+        </w:rPr>
+        <w:t>Athletico</w:t>
+      </w:r>
+      <w:proofErr w:type="spellEnd"/>
+      <w:r>
+        <w:rPr>
+          <w:lang w:val="pt-BR"/>
+        </w:rPr>
+        <w:t>-PR"),</w:t>
+      </w:r>
+    </w:p>
+    <w:p>
+      <w:pPr>
+        <w:rPr>
+          <w:lang w:val="pt-BR"/>
+        </w:rPr>
+      </w:pPr>
+      <w:r>
+        <w:rPr>
+          <w:lang w:val="pt-BR"/>
+        </w:rPr>
+        <w:t xml:space="preserve">                          </w:t>
+      </w:r>
+      <w:r>
+        <w:rPr>
+          <w:lang w:val="pt-BR"/>
+        </w:rPr>
+        <w:t>Vice=</w:t>
+      </w:r>
+      <w:proofErr w:type="spellStart"/>
+      <w:r>
+        <w:rPr>
+          <w:lang w:val="pt-BR"/>
+        </w:rPr>
+        <w:t>replace</w:t>
+      </w:r>
+      <w:proofErr w:type="spellEnd"/>
+      <w:r>
+        <w:rPr>
+          <w:lang w:val="pt-BR"/>
+        </w:rPr>
+        <w:t>(</w:t>
+      </w:r>
+      <w:proofErr w:type="spellStart"/>
+      <w:r>
+        <w:rPr>
+          <w:lang w:val="pt-BR"/>
+        </w:rPr>
+        <w:t>Vice,Vice</w:t>
+      </w:r>
+      <w:proofErr w:type="spellEnd"/>
+      <w:r>
+        <w:rPr>
+          <w:lang w:val="pt-BR"/>
+        </w:rPr>
+        <w:t>=="Cear</w:t>
+      </w:r>
+      <w:r>
+        <w:rPr>
+          <w:lang w:val="pt-BR"/>
+        </w:rPr>
         <w:t>á</w:t>
       </w:r>
       <w:r>
-        <w:t>","Parana</w:t>
-      </w:r>
-      <w:proofErr w:type="spellEnd"/>
-      <w:r>
-        <w:t>"),</w:t>
-      </w:r>
-    </w:p>
-    <w:p>
-      <w:r>
-        <w:t xml:space="preserve">                   </w:t>
-      </w:r>
-      <w:proofErr w:type="spellStart"/>
-      <w:r>
-        <w:t>time_vis</w:t>
-      </w:r>
-      <w:proofErr w:type="spellEnd"/>
-      <w:r>
-        <w:t>=replace(</w:t>
-      </w:r>
-      <w:proofErr w:type="spellStart"/>
-      <w:r>
-        <w:t>time_vis,time_vis</w:t>
-      </w:r>
-      <w:proofErr w:type="spellEnd"/>
-      <w:r>
-        <w:t xml:space="preserve">=="Ponte </w:t>
-      </w:r>
-      <w:proofErr w:type="spellStart"/>
-      <w:r>
-        <w:t>Preta</w:t>
-      </w:r>
-      <w:proofErr w:type="spellEnd"/>
-      <w:r>
-        <w:t>","</w:t>
-      </w:r>
-      <w:proofErr w:type="spellStart"/>
-      <w:r>
-        <w:t>Ponte.Preta</w:t>
-      </w:r>
-      <w:proofErr w:type="spellEnd"/>
-      <w:r>
-        <w:t>"),</w:t>
-      </w:r>
-    </w:p>
-    <w:p>
-      <w:r>
-        <w:t xml:space="preserve">                   </w:t>
-      </w:r>
-      <w:proofErr w:type="spellStart"/>
-      <w:r>
-        <w:t>time_vis</w:t>
-      </w:r>
-      <w:proofErr w:type="spellEnd"/>
-      <w:r>
-        <w:t>=replace(</w:t>
-      </w:r>
-      <w:proofErr w:type="spellStart"/>
-      <w:r>
-        <w:t>time_vis,time_vis</w:t>
-      </w:r>
-      <w:proofErr w:type="spellEnd"/>
-      <w:r>
-        <w:t>=="RB Bragantino","</w:t>
-      </w:r>
-      <w:proofErr w:type="spellStart"/>
-      <w:r>
-        <w:t>RB.Bragantino</w:t>
-      </w:r>
-      <w:proofErr w:type="spellEnd"/>
-      <w:r>
-        <w:t>"),</w:t>
-      </w:r>
-    </w:p>
-    <w:p>
-      <w:r>
-        <w:t xml:space="preserve">                   </w:t>
-      </w:r>
-      <w:proofErr w:type="spellStart"/>
-      <w:r>
-        <w:t>time_vis</w:t>
-      </w:r>
-      <w:proofErr w:type="spellEnd"/>
-      <w:r>
-        <w:t>=replace(</w:t>
-      </w:r>
-      <w:proofErr w:type="spellStart"/>
-      <w:r>
-        <w:t>time_vis,time_vis</w:t>
-      </w:r>
-      <w:proofErr w:type="spellEnd"/>
-      <w:r>
-        <w:t>=="Santa Cruz","</w:t>
-      </w:r>
-      <w:proofErr w:type="spellStart"/>
-      <w:r>
-        <w:t>Santa.Cruz</w:t>
-      </w:r>
-      <w:proofErr w:type="spellEnd"/>
-      <w:r>
-        <w:t>"),</w:t>
-      </w:r>
-    </w:p>
-    <w:p>
-      <w:r>
-        <w:t xml:space="preserve">                   </w:t>
-      </w:r>
-      <w:proofErr w:type="spellStart"/>
-      <w:r>
-        <w:t>time_vis</w:t>
-      </w:r>
-      <w:proofErr w:type="spellEnd"/>
-      <w:r>
-        <w:t>=replace(</w:t>
-      </w:r>
-      <w:proofErr w:type="spellStart"/>
-      <w:r>
-        <w:t>time_vis,time_vis</w:t>
-      </w:r>
-      <w:proofErr w:type="spellEnd"/>
-      <w:r>
-        <w:t>=="Santo Andr</w:t>
-      </w:r>
-      <w:r>
-        <w:t>é</w:t>
-      </w:r>
-      <w:r>
-        <w:t>","</w:t>
-      </w:r>
-      <w:proofErr w:type="spellStart"/>
-      <w:r>
-        <w:t>Santo.Andre</w:t>
-      </w:r>
-      <w:proofErr w:type="spellEnd"/>
-      <w:r>
-        <w:t>"),</w:t>
-      </w:r>
-    </w:p>
-    <w:p>
-      <w:r>
-        <w:t xml:space="preserve">                   </w:t>
-      </w:r>
-      <w:proofErr w:type="spellStart"/>
-      <w:r>
-        <w:t>time_vis</w:t>
-      </w:r>
-      <w:proofErr w:type="spellEnd"/>
-      <w:r>
-        <w:t>=replace(</w:t>
-      </w:r>
-      <w:proofErr w:type="spellStart"/>
-      <w:r>
-        <w:t>time_vis,time_vis</w:t>
-      </w:r>
-      <w:proofErr w:type="spellEnd"/>
-      <w:r>
-        <w:t xml:space="preserve">=="Santos </w:t>
-      </w:r>
-      <w:proofErr w:type="spellStart"/>
-      <w:r>
-        <w:t>FC","Santos</w:t>
-      </w:r>
-      <w:proofErr w:type="spellEnd"/>
-      <w:r>
-        <w:t>"),</w:t>
-      </w:r>
-    </w:p>
-    <w:p>
-      <w:r>
-        <w:t xml:space="preserve">                   </w:t>
-      </w:r>
-      <w:proofErr w:type="spellStart"/>
-      <w:r>
-        <w:t>time_vis</w:t>
-      </w:r>
-      <w:proofErr w:type="spellEnd"/>
-      <w:r>
-        <w:t>=replace(</w:t>
-      </w:r>
-      <w:proofErr w:type="spellStart"/>
-      <w:r>
-        <w:t>time_vis,time_vis</w:t>
-      </w:r>
-      <w:proofErr w:type="spellEnd"/>
-      <w:r>
-        <w:t>=="Sã</w:t>
-      </w:r>
-      <w:r>
-        <w:t>o Paulo","</w:t>
-      </w:r>
-      <w:proofErr w:type="spellStart"/>
-      <w:r>
-        <w:t>Sao.Paulo</w:t>
-      </w:r>
-      <w:proofErr w:type="spellEnd"/>
-      <w:r>
-        <w:t>"),</w:t>
-      </w:r>
-    </w:p>
-    <w:p>
-      <w:r>
-        <w:t xml:space="preserve">                   </w:t>
-      </w:r>
-      <w:proofErr w:type="spellStart"/>
-      <w:r>
-        <w:t>time_vis</w:t>
-      </w:r>
-      <w:proofErr w:type="spellEnd"/>
-      <w:r>
-        <w:t>=replace(</w:t>
-      </w:r>
-      <w:proofErr w:type="spellStart"/>
-      <w:r>
-        <w:t>time_vis,time_vis</w:t>
-      </w:r>
-      <w:proofErr w:type="spellEnd"/>
-      <w:r>
-        <w:t xml:space="preserve">=="Sport </w:t>
-      </w:r>
-      <w:proofErr w:type="spellStart"/>
-      <w:r>
-        <w:t>Recife","Sport</w:t>
-      </w:r>
-      <w:proofErr w:type="spellEnd"/>
-      <w:r>
-        <w:t>"),</w:t>
-      </w:r>
-    </w:p>
-    <w:p>
-      <w:pPr>
-        <w:rPr>
-          <w:lang w:val="pt-BR"/>
-        </w:rPr>
-      </w:pPr>
-      <w:r>
-        <w:t xml:space="preserve">                   </w:t>
-      </w:r>
-      <w:proofErr w:type="spellStart"/>
-      <w:r>
-        <w:rPr>
-          <w:lang w:val="pt-BR"/>
-        </w:rPr>
-        <w:t>time_vis</w:t>
-      </w:r>
-      <w:proofErr w:type="spellEnd"/>
-      <w:r>
-        <w:rPr>
-          <w:lang w:val="pt-BR"/>
-        </w:rPr>
-        <w:t>=</w:t>
-      </w:r>
-      <w:proofErr w:type="spellStart"/>
-      <w:r>
-        <w:rPr>
-          <w:lang w:val="pt-BR"/>
-        </w:rPr>
-        <w:t>replace</w:t>
-      </w:r>
-      <w:proofErr w:type="spellEnd"/>
-      <w:r>
-        <w:rPr>
-          <w:lang w:val="pt-BR"/>
-        </w:rPr>
-        <w:t>(</w:t>
-      </w:r>
-      <w:proofErr w:type="spellStart"/>
-      <w:r>
-        <w:rPr>
-          <w:lang w:val="pt-BR"/>
-        </w:rPr>
-        <w:t>time_vis,time_vis</w:t>
-      </w:r>
-      <w:proofErr w:type="spellEnd"/>
-      <w:r>
-        <w:rPr>
-          <w:lang w:val="pt-BR"/>
-        </w:rPr>
-        <w:t>=="Vasco da Gama","</w:t>
-      </w:r>
-      <w:proofErr w:type="spellStart"/>
-      <w:r>
-        <w:rPr>
-          <w:lang w:val="pt-BR"/>
-        </w:rPr>
-        <w:t>Vasco.da.Gama</w:t>
-      </w:r>
-      <w:proofErr w:type="spellEnd"/>
-      <w:r>
-        <w:rPr>
-          <w:lang w:val="pt-BR"/>
-        </w:rPr>
-        <w:t>"))</w:t>
-      </w:r>
-    </w:p>
-    <w:p>
-      <w:pPr>
-        <w:rPr>
-          <w:lang w:val="pt-BR"/>
-        </w:rPr>
-      </w:pPr>
-    </w:p>
-    <w:p>
-      <w:pPr>
-        <w:rPr>
-          <w:lang w:val="pt-BR"/>
-        </w:rPr>
-      </w:pPr>
-      <w:proofErr w:type="spellStart"/>
-      <w:r>
-        <w:rPr>
-          <w:lang w:val="pt-BR"/>
-        </w:rPr>
-        <w:t>BD_Copa_do_Brasil</w:t>
-      </w:r>
-      <w:proofErr w:type="spellEnd"/>
-      <w:r>
-        <w:rPr>
-          <w:lang w:val="pt-BR"/>
-        </w:rPr>
-        <w:t>&lt;-</w:t>
-      </w:r>
-      <w:proofErr w:type="spellStart"/>
-      <w:r>
-        <w:rPr>
-          <w:lang w:val="pt-BR"/>
-        </w:rPr>
-        <w:t>mutate</w:t>
-      </w:r>
-      <w:proofErr w:type="spellEnd"/>
-      <w:r>
-        <w:rPr>
-          <w:lang w:val="pt-BR"/>
-        </w:rPr>
-        <w:t>(</w:t>
-      </w:r>
-      <w:proofErr w:type="spellStart"/>
-      <w:r>
-        <w:rPr>
-          <w:lang w:val="pt-BR"/>
-        </w:rPr>
-        <w:t>BD_Copa_do_Brasil</w:t>
-      </w:r>
-      <w:proofErr w:type="spellEnd"/>
-      <w:r>
-        <w:rPr>
-          <w:lang w:val="pt-BR"/>
-        </w:rPr>
-        <w:t>,</w:t>
-      </w:r>
-    </w:p>
-    <w:p>
-      <w:pPr>
-        <w:rPr>
-          <w:lang w:val="pt-BR"/>
-        </w:rPr>
-      </w:pPr>
-      <w:r>
-        <w:rPr>
-          <w:lang w:val="pt-BR"/>
-        </w:rPr>
-        <w:t xml:space="preserve"> </w:t>
-      </w:r>
-      <w:r>
-        <w:rPr>
-          <w:lang w:val="pt-BR"/>
-        </w:rPr>
-        <w:t xml:space="preserve">                         </w:t>
-      </w:r>
-      <w:proofErr w:type="spellStart"/>
-      <w:r>
-        <w:rPr>
-          <w:lang w:val="pt-BR"/>
-        </w:rPr>
-        <w:t>Campea</w:t>
-      </w:r>
-      <w:r>
-        <w:rPr>
-          <w:lang w:val="pt-BR"/>
-        </w:rPr>
-        <w:t>o</w:t>
-      </w:r>
-      <w:proofErr w:type="spellEnd"/>
-      <w:r>
-        <w:rPr>
-          <w:lang w:val="pt-BR"/>
-        </w:rPr>
-        <w:t>=</w:t>
-      </w:r>
-      <w:proofErr w:type="spellStart"/>
-      <w:r>
-        <w:rPr>
-          <w:lang w:val="pt-BR"/>
-        </w:rPr>
-        <w:t>replace</w:t>
-      </w:r>
-      <w:proofErr w:type="spellEnd"/>
-      <w:r>
-        <w:rPr>
-          <w:lang w:val="pt-BR"/>
-        </w:rPr>
-        <w:t>(</w:t>
-      </w:r>
-      <w:proofErr w:type="spellStart"/>
-      <w:r>
-        <w:rPr>
-          <w:lang w:val="pt-BR"/>
-        </w:rPr>
-        <w:t>Campe</w:t>
-      </w:r>
-      <w:r>
-        <w:rPr>
-          <w:lang w:val="pt-BR"/>
-        </w:rPr>
-        <w:t>a</w:t>
-      </w:r>
-      <w:r>
-        <w:rPr>
-          <w:lang w:val="pt-BR"/>
-        </w:rPr>
-        <w:t>o,Campe</w:t>
-      </w:r>
-      <w:r>
-        <w:rPr>
-          <w:lang w:val="pt-BR"/>
-        </w:rPr>
-        <w:t>a</w:t>
-      </w:r>
-      <w:r>
-        <w:rPr>
-          <w:lang w:val="pt-BR"/>
-        </w:rPr>
-        <w:t>o</w:t>
-      </w:r>
-      <w:proofErr w:type="spellEnd"/>
-      <w:r>
-        <w:rPr>
-          <w:lang w:val="pt-BR"/>
-        </w:rPr>
-        <w:t>=="Santo Andr</w:t>
-      </w:r>
-      <w:r>
-        <w:rPr>
-          <w:lang w:val="pt-BR"/>
-        </w:rPr>
-        <w:t>é</w:t>
-      </w:r>
-      <w:r>
-        <w:rPr>
-          <w:lang w:val="pt-BR"/>
-        </w:rPr>
-        <w:t>","</w:t>
-      </w:r>
-      <w:proofErr w:type="spellStart"/>
-      <w:r>
-        <w:rPr>
-          <w:lang w:val="pt-BR"/>
-        </w:rPr>
-        <w:t>Santo.Andre</w:t>
-      </w:r>
-      <w:proofErr w:type="spellEnd"/>
-      <w:r>
-        <w:rPr>
-          <w:lang w:val="pt-BR"/>
-        </w:rPr>
-        <w:t>"),</w:t>
-      </w:r>
-    </w:p>
-    <w:p>
-      <w:pPr>
-        <w:rPr>
-          <w:lang w:val="pt-BR"/>
-        </w:rPr>
-      </w:pPr>
-      <w:r>
-        <w:rPr>
-          <w:lang w:val="pt-BR"/>
-        </w:rPr>
-        <w:t xml:space="preserve"> </w:t>
-      </w:r>
-      <w:r>
-        <w:rPr>
-          <w:lang w:val="pt-BR"/>
-        </w:rPr>
-        <w:t xml:space="preserve">                         </w:t>
-      </w:r>
-      <w:proofErr w:type="spellStart"/>
-      <w:r>
-        <w:rPr>
-          <w:lang w:val="pt-BR"/>
-        </w:rPr>
-        <w:t>Campea</w:t>
-      </w:r>
-      <w:r>
-        <w:rPr>
-          <w:lang w:val="pt-BR"/>
-        </w:rPr>
-        <w:t>o</w:t>
-      </w:r>
-      <w:proofErr w:type="spellEnd"/>
-      <w:r>
-        <w:rPr>
-          <w:lang w:val="pt-BR"/>
-        </w:rPr>
-        <w:t>=</w:t>
-      </w:r>
-      <w:proofErr w:type="spellStart"/>
-      <w:r>
-        <w:rPr>
-          <w:lang w:val="pt-BR"/>
-        </w:rPr>
-        <w:t>replace</w:t>
-      </w:r>
-      <w:proofErr w:type="spellEnd"/>
-      <w:r>
-        <w:rPr>
-          <w:lang w:val="pt-BR"/>
-        </w:rPr>
-        <w:t>(</w:t>
-      </w:r>
-      <w:proofErr w:type="spellStart"/>
-      <w:r>
-        <w:rPr>
-          <w:lang w:val="pt-BR"/>
-        </w:rPr>
-        <w:t>Campe</w:t>
-      </w:r>
-      <w:r>
-        <w:rPr>
-          <w:lang w:val="pt-BR"/>
-        </w:rPr>
-        <w:t>a</w:t>
-      </w:r>
-      <w:r>
-        <w:rPr>
-          <w:lang w:val="pt-BR"/>
-        </w:rPr>
-        <w:t>o,Campe</w:t>
-      </w:r>
-      <w:r>
-        <w:rPr>
-          <w:lang w:val="pt-BR"/>
-        </w:rPr>
-        <w:t>a</w:t>
-      </w:r>
-      <w:r>
-        <w:rPr>
-          <w:lang w:val="pt-BR"/>
-        </w:rPr>
-        <w:t>o</w:t>
-      </w:r>
-      <w:proofErr w:type="spellEnd"/>
-      <w:r>
-        <w:rPr>
-          <w:lang w:val="pt-BR"/>
-        </w:rPr>
-        <w:t>=="Vasco da Gama","</w:t>
-      </w:r>
-      <w:proofErr w:type="spellStart"/>
-      <w:r>
-        <w:rPr>
-          <w:lang w:val="pt-BR"/>
-        </w:rPr>
-        <w:t>Vasco.da.Gama</w:t>
-      </w:r>
-      <w:proofErr w:type="spellEnd"/>
-      <w:r>
-        <w:rPr>
-          <w:lang w:val="pt-BR"/>
-        </w:rPr>
-        <w:t>"),</w:t>
-      </w:r>
-    </w:p>
-    <w:p>
-      <w:pPr>
-        <w:rPr>
-          <w:lang w:val="pt-BR"/>
-        </w:rPr>
-      </w:pPr>
-      <w:r>
-        <w:rPr>
-          <w:lang w:val="pt-BR"/>
-        </w:rPr>
-        <w:t xml:space="preserve">                        </w:t>
-      </w:r>
-      <w:r>
-        <w:rPr>
-          <w:lang w:val="pt-BR"/>
-        </w:rPr>
-        <w:t xml:space="preserve">  Vice=</w:t>
-      </w:r>
-      <w:proofErr w:type="spellStart"/>
-      <w:r>
-        <w:rPr>
-          <w:lang w:val="pt-BR"/>
-        </w:rPr>
-        <w:t>replace</w:t>
-      </w:r>
-      <w:proofErr w:type="spellEnd"/>
-      <w:r>
-        <w:rPr>
-          <w:lang w:val="pt-BR"/>
-        </w:rPr>
-        <w:t>(</w:t>
-      </w:r>
-      <w:proofErr w:type="spellStart"/>
-      <w:r>
-        <w:rPr>
-          <w:lang w:val="pt-BR"/>
-        </w:rPr>
-        <w:t>Vice,Vice</w:t>
-      </w:r>
-      <w:proofErr w:type="spellEnd"/>
-      <w:r>
-        <w:rPr>
-          <w:lang w:val="pt-BR"/>
-        </w:rPr>
-        <w:t>=="Atlé</w:t>
-      </w:r>
-      <w:r>
-        <w:rPr>
-          <w:lang w:val="pt-BR"/>
-        </w:rPr>
-        <w:t>tico-PR","</w:t>
-      </w:r>
-      <w:proofErr w:type="spellStart"/>
-      <w:r>
-        <w:rPr>
-          <w:lang w:val="pt-BR"/>
-        </w:rPr>
-        <w:t>Athletico</w:t>
-      </w:r>
-      <w:proofErr w:type="spellEnd"/>
-      <w:r>
-        <w:rPr>
-          <w:lang w:val="pt-BR"/>
-        </w:rPr>
-        <w:t>-PR"),</w:t>
-      </w:r>
-    </w:p>
-    <w:p>
-      <w:pPr>
-        <w:rPr>
-          <w:lang w:val="pt-BR"/>
-        </w:rPr>
-      </w:pPr>
-      <w:r>
-        <w:rPr>
-          <w:lang w:val="pt-BR"/>
-        </w:rPr>
-        <w:t xml:space="preserve">                          </w:t>
-      </w:r>
-      <w:r>
-        <w:t>Vice=replace(</w:t>
-      </w:r>
-      <w:proofErr w:type="spellStart"/>
-      <w:r>
-        <w:t>Vice,Vice</w:t>
-      </w:r>
-      <w:proofErr w:type="spellEnd"/>
-      <w:r>
-        <w:t>=="</w:t>
-      </w:r>
-      <w:proofErr w:type="spellStart"/>
-      <w:r>
-        <w:t>Cear</w:t>
-      </w:r>
-      <w:r>
-        <w:t>á</w:t>
-      </w:r>
-      <w:proofErr w:type="spellEnd"/>
-      <w:r>
+        <w:rPr>
+          <w:lang w:val="pt-BR"/>
+        </w:rPr>
         <w:t xml:space="preserve"> </w:t>
       </w:r>
       <w:r>
@@ -4697,17 +4578,43 @@
         <w:t xml:space="preserve">                              </w:t>
       </w:r>
       <w:r>
-        <w:t>Vice=replace(</w:t>
-      </w:r>
-      <w:proofErr w:type="spellStart"/>
-      <w:r>
+        <w:rPr>
+          <w:lang w:val="pt-BR"/>
+        </w:rPr>
+        <w:t>Vice=</w:t>
+      </w:r>
+      <w:proofErr w:type="spellStart"/>
+      <w:r>
+        <w:rPr>
+          <w:lang w:val="pt-BR"/>
+        </w:rPr>
+        <w:t>replace</w:t>
+      </w:r>
+      <w:proofErr w:type="spellEnd"/>
+      <w:r>
+        <w:rPr>
+          <w:lang w:val="pt-BR"/>
+        </w:rPr>
+        <w:t>(</w:t>
+      </w:r>
+      <w:proofErr w:type="spellStart"/>
+      <w:r>
+        <w:rPr>
+          <w:lang w:val="pt-BR"/>
+        </w:rPr>
         <w:t>Vice,Vice</w:t>
       </w:r>
       <w:proofErr w:type="spellEnd"/>
       <w:r>
+        <w:rPr>
+          <w:lang w:val="pt-BR"/>
+        </w:rPr>
         <w:t>=="Paraná</w:t>
       </w:r>
       <w:r>
+        <w:rPr>
+          <w:lang w:val="pt-BR"/>
+        </w:rPr>
         <w:t xml:space="preserve"> </w:t>
       </w:r>
       <w:r>
@@ -5849,6 +5756,7 @@
       </w:pPr>
       <w:r>
         <w:rPr>
+          <w:highlight w:val="yellow"/>
           <w:lang w:val="pt-BR"/>
         </w:rPr>
         <w:t>#</w:t>
@@ -5856,6 +5764,7 @@
       <w:proofErr w:type="spellStart"/>
       <w:r>
         <w:rPr>
+          <w:highlight w:val="yellow"/>
           <w:lang w:val="pt-BR"/>
         </w:rPr>
         <w:t>Eliminacao</w:t>
@@ -5863,6 +5772,7 @@
       <w:proofErr w:type="spellEnd"/>
       <w:r>
         <w:rPr>
+          <w:highlight w:val="yellow"/>
           <w:lang w:val="pt-BR"/>
         </w:rPr>
         <w:t xml:space="preserve"> da partida Chapecoense x </w:t>
@@ -5870,6 +5780,7 @@
       <w:proofErr w:type="spellStart"/>
       <w:r>
         <w:rPr>
+          <w:highlight w:val="yellow"/>
           <w:lang w:val="pt-BR"/>
         </w:rPr>
         <w:t>Atletico</w:t>
@@ -5877,6 +5788,7 @@
       <w:proofErr w:type="spellEnd"/>
       <w:r>
         <w:rPr>
+          <w:highlight w:val="yellow"/>
           <w:lang w:val="pt-BR"/>
         </w:rPr>
         <w:t>-MG (ultima rodada do campeonato de 2016) - WO duplo</w:t>
@@ -12283,6 +12195,352 @@
           <w:highlight w:val="yellow"/>
           <w:lang w:val="pt-BR"/>
         </w:rPr>
+        <w:t>#---</w:t>
+      </w:r>
+      <w:proofErr w:type="spellStart"/>
+      <w:r>
+        <w:rPr>
+          <w:highlight w:val="yellow"/>
+          <w:lang w:val="pt-BR"/>
+        </w:rPr>
+        <w:t>Posicao</w:t>
+      </w:r>
+      <w:proofErr w:type="spellEnd"/>
+      <w:r>
+        <w:rPr>
+          <w:highlight w:val="yellow"/>
+          <w:lang w:val="pt-BR"/>
+        </w:rPr>
+        <w:t xml:space="preserve"> </w:t>
+      </w:r>
+      <w:proofErr w:type="spellStart"/>
+      <w:r>
+        <w:rPr>
+          <w:highlight w:val="yellow"/>
+          <w:lang w:val="pt-BR"/>
+        </w:rPr>
+        <w:t>Brasileirco</w:t>
+      </w:r>
+      <w:proofErr w:type="spellEnd"/>
+      <w:r>
+        <w:rPr>
+          <w:highlight w:val="yellow"/>
+          <w:lang w:val="pt-BR"/>
+        </w:rPr>
+        <w:t xml:space="preserve"> ano anterior----#</w:t>
+      </w:r>
+    </w:p>
+    <w:p>
+      <w:pPr>
+        <w:rPr>
+          <w:lang w:val="pt-BR"/>
+        </w:rPr>
+      </w:pPr>
+      <w:r>
+        <w:rPr>
+          <w:highlight w:val="yellow"/>
+          <w:lang w:val="pt-BR"/>
+        </w:rPr>
+        <w:t>#---------------------------------------#</w:t>
+      </w:r>
+    </w:p>
+    <w:p>
+      <w:pPr>
+        <w:rPr>
+          <w:lang w:val="pt-BR"/>
+        </w:rPr>
+      </w:pPr>
+    </w:p>
+    <w:p>
+      <w:pPr>
+        <w:rPr>
+          <w:lang w:val="pt-BR"/>
+        </w:rPr>
+      </w:pPr>
+      <w:r>
+        <w:rPr>
+          <w:lang w:val="pt-BR"/>
+        </w:rPr>
+        <w:t>#</w:t>
+      </w:r>
+      <w:proofErr w:type="spellStart"/>
+      <w:r>
+        <w:rPr>
+          <w:lang w:val="pt-BR"/>
+        </w:rPr>
+        <w:t>Inclusao</w:t>
+      </w:r>
+      <w:proofErr w:type="spellEnd"/>
+      <w:r>
+        <w:rPr>
+          <w:lang w:val="pt-BR"/>
+        </w:rPr>
+        <w:t xml:space="preserve"> da nova </w:t>
+      </w:r>
+      <w:proofErr w:type="spellStart"/>
+      <w:r>
+        <w:rPr>
+          <w:lang w:val="pt-BR"/>
+        </w:rPr>
+        <w:t>variavel</w:t>
+      </w:r>
+      <w:proofErr w:type="spellEnd"/>
+    </w:p>
+    <w:p>
+      <w:pPr>
+        <w:rPr>
+          <w:lang w:val="pt-BR"/>
+        </w:rPr>
+      </w:pPr>
+      <w:r>
+        <w:rPr>
+          <w:lang w:val="pt-BR"/>
+        </w:rPr>
+        <w:t>BD_Amostra&lt;-mutate(BD_Amostra,Finalista_Brasileiro_man="Nao",Finalista_Brasileiro_vis="Nao")</w:t>
+      </w:r>
+    </w:p>
+    <w:p>
+      <w:pPr>
+        <w:rPr>
+          <w:lang w:val="pt-BR"/>
+        </w:rPr>
+      </w:pPr>
+    </w:p>
+    <w:p>
+      <w:pPr>
+        <w:rPr>
+          <w:lang w:val="pt-BR"/>
+        </w:rPr>
+      </w:pPr>
+      <w:r>
+        <w:rPr>
+          <w:lang w:val="pt-BR"/>
+        </w:rPr>
+        <w:t>for (i in (min(BD_Amostra$ano_campeonato)-1):(max(BD_Amostra$ano_campeonato)-1)){</w:t>
+      </w:r>
+    </w:p>
+    <w:p>
+      <w:pPr>
+        <w:rPr>
+          <w:lang w:val="pt-BR"/>
+        </w:rPr>
+      </w:pPr>
+      <w:r>
+        <w:rPr>
+          <w:lang w:val="pt-BR"/>
+        </w:rPr>
+        <w:t xml:space="preserve">  #</w:t>
+      </w:r>
+      <w:proofErr w:type="spellStart"/>
+      <w:r>
+        <w:rPr>
+          <w:lang w:val="pt-BR"/>
+        </w:rPr>
+        <w:t>Campeao</w:t>
+      </w:r>
+      <w:proofErr w:type="spellEnd"/>
+      <w:r>
+        <w:rPr>
+          <w:lang w:val="pt-BR"/>
+        </w:rPr>
+        <w:t xml:space="preserve"> Mandante</w:t>
+      </w:r>
+    </w:p>
+    <w:p>
+      <w:pPr>
+        <w:rPr>
+          <w:lang w:val="pt-BR"/>
+        </w:rPr>
+      </w:pPr>
+      <w:r>
+        <w:rPr>
+          <w:lang w:val="pt-BR"/>
+        </w:rPr>
+        <w:t xml:space="preserve">  BD_Amostra$Finalista_Brasileiro_man[BD_Amostra$ano_campeonato==(i+1) &amp; BD_Amostra$time_man==BD_Historico_Brasileiro$Campeao[BD_Historico_Brasileiro$Ano==i]]&lt;-"Campeao"</w:t>
+      </w:r>
+    </w:p>
+    <w:p>
+      <w:pPr>
+        <w:rPr>
+          <w:lang w:val="pt-BR"/>
+        </w:rPr>
+      </w:pPr>
+      <w:r>
+        <w:rPr>
+          <w:lang w:val="pt-BR"/>
+        </w:rPr>
+        <w:t xml:space="preserve">  #</w:t>
+      </w:r>
+      <w:proofErr w:type="spellStart"/>
+      <w:r>
+        <w:rPr>
+          <w:lang w:val="pt-BR"/>
+        </w:rPr>
+        <w:t>Campeao</w:t>
+      </w:r>
+      <w:proofErr w:type="spellEnd"/>
+      <w:r>
+        <w:rPr>
+          <w:lang w:val="pt-BR"/>
+        </w:rPr>
+        <w:t xml:space="preserve"> Visitante</w:t>
+      </w:r>
+    </w:p>
+    <w:p>
+      <w:pPr>
+        <w:rPr>
+          <w:lang w:val="pt-BR"/>
+        </w:rPr>
+      </w:pPr>
+      <w:r>
+        <w:rPr>
+          <w:lang w:val="pt-BR"/>
+        </w:rPr>
+        <w:t xml:space="preserve">  BD_Amostra$Finalista_Brasileiro_vis[BD_Amostra$ano_campeonato==(i+1) &amp; BD_Amostra$time_vis==BD_Historico_Brasileiro$Campeco[BD_Historico_Brasileiro$Ano==i]]&lt;-"Campeao"</w:t>
+      </w:r>
+    </w:p>
+    <w:p>
+      <w:pPr>
+        <w:rPr>
+          <w:lang w:val="pt-BR"/>
+        </w:rPr>
+      </w:pPr>
+      <w:r>
+        <w:rPr>
+          <w:lang w:val="pt-BR"/>
+        </w:rPr>
+        <w:t xml:space="preserve">  #Vice Mandante</w:t>
+      </w:r>
+    </w:p>
+    <w:p>
+      <w:pPr>
+        <w:rPr>
+          <w:lang w:val="pt-BR"/>
+        </w:rPr>
+      </w:pPr>
+      <w:r>
+        <w:rPr>
+          <w:lang w:val="pt-BR"/>
+        </w:rPr>
+        <w:t xml:space="preserve">  BD_Amostra$Finalista_Brasileiro_man[BD_Amostra$ano_campeonato==(i+1) &amp; BD_Amostra$time_man==BD_Historico_Brasileiro$Vice[BD_Historico_Brasileiro$Ano==i]]&lt;-"Vice"</w:t>
+      </w:r>
+    </w:p>
+    <w:p>
+      <w:pPr>
+        <w:rPr>
+          <w:lang w:val="pt-BR"/>
+        </w:rPr>
+      </w:pPr>
+      <w:r>
+        <w:rPr>
+          <w:lang w:val="pt-BR"/>
+        </w:rPr>
+        <w:t xml:space="preserve">  #Vice Visitante</w:t>
+      </w:r>
+    </w:p>
+    <w:p>
+      <w:pPr>
+        <w:rPr>
+          <w:lang w:val="pt-BR"/>
+        </w:rPr>
+      </w:pPr>
+      <w:r>
+        <w:rPr>
+          <w:lang w:val="pt-BR"/>
+        </w:rPr>
+        <w:t xml:space="preserve">  BD_Amostra$Finalista_Brasileiro_vis[BD_Amostra$ano_campeonato==(i+1) &amp; BD_Amostra$time_vis==BD_Historico_Brasileiro$Vice[BD_Historico_Brasileiro$Ano==i]]&lt;-"Vice"</w:t>
+      </w:r>
+    </w:p>
+    <w:p>
+      <w:pPr>
+        <w:rPr>
+          <w:lang w:val="pt-BR"/>
+        </w:rPr>
+      </w:pPr>
+      <w:r>
+        <w:rPr>
+          <w:lang w:val="pt-BR"/>
+        </w:rPr>
+        <w:t>}</w:t>
+      </w:r>
+    </w:p>
+    <w:p>
+      <w:pPr>
+        <w:rPr>
+          <w:lang w:val="pt-BR"/>
+        </w:rPr>
+      </w:pPr>
+      <w:proofErr w:type="spellStart"/>
+      <w:r>
+        <w:rPr>
+          <w:lang w:val="pt-BR"/>
+        </w:rPr>
+        <w:t>rm</w:t>
+      </w:r>
+      <w:proofErr w:type="spellEnd"/>
+      <w:r>
+        <w:rPr>
+          <w:lang w:val="pt-BR"/>
+        </w:rPr>
+        <w:t>(</w:t>
+      </w:r>
+      <w:proofErr w:type="spellStart"/>
+      <w:r>
+        <w:rPr>
+          <w:lang w:val="pt-BR"/>
+        </w:rPr>
+        <w:t>i,BD_Historico_Brasileiro</w:t>
+      </w:r>
+      <w:proofErr w:type="spellEnd"/>
+      <w:r>
+        <w:rPr>
+          <w:lang w:val="pt-BR"/>
+        </w:rPr>
+        <w:t>)</w:t>
+      </w:r>
+    </w:p>
+    <w:p>
+      <w:pPr>
+        <w:rPr>
+          <w:lang w:val="pt-BR"/>
+        </w:rPr>
+      </w:pPr>
+    </w:p>
+    <w:p>
+      <w:pPr>
+        <w:rPr>
+          <w:lang w:val="pt-BR"/>
+        </w:rPr>
+      </w:pPr>
+    </w:p>
+    <w:p>
+      <w:pPr>
+        <w:rPr>
+          <w:highlight w:val="yellow"/>
+          <w:lang w:val="pt-BR"/>
+        </w:rPr>
+      </w:pPr>
+      <w:r>
+        <w:rPr>
+          <w:highlight w:val="yellow"/>
+          <w:lang w:val="pt-BR"/>
+        </w:rPr>
+        <w:lastRenderedPageBreak/>
+        <w:t>#---------------------------------------#</w:t>
+      </w:r>
+    </w:p>
+    <w:p>
+      <w:pPr>
+        <w:rPr>
+          <w:highlight w:val="yellow"/>
+          <w:lang w:val="pt-BR"/>
+        </w:rPr>
+      </w:pPr>
+      <w:r>
+        <w:rPr>
+          <w:highlight w:val="yellow"/>
+          <w:lang w:val="pt-BR"/>
+        </w:rPr>
         <w:t>#-----------Estado dos clubes-----------#</w:t>
       </w:r>
     </w:p>
@@ -12624,352 +12882,6 @@
           <w:lang w:val="pt-BR"/>
         </w:rPr>
         <w:t>i,BD_Times_Estados</w:t>
-      </w:r>
-      <w:proofErr w:type="spellEnd"/>
-      <w:r>
-        <w:rPr>
-          <w:lang w:val="pt-BR"/>
-        </w:rPr>
-        <w:t>)</w:t>
-      </w:r>
-    </w:p>
-    <w:p>
-      <w:pPr>
-        <w:rPr>
-          <w:lang w:val="pt-BR"/>
-        </w:rPr>
-      </w:pPr>
-    </w:p>
-    <w:p>
-      <w:pPr>
-        <w:rPr>
-          <w:lang w:val="pt-BR"/>
-        </w:rPr>
-      </w:pPr>
-    </w:p>
-    <w:p>
-      <w:pPr>
-        <w:rPr>
-          <w:highlight w:val="yellow"/>
-          <w:lang w:val="pt-BR"/>
-        </w:rPr>
-      </w:pPr>
-      <w:r>
-        <w:rPr>
-          <w:highlight w:val="yellow"/>
-          <w:lang w:val="pt-BR"/>
-        </w:rPr>
-        <w:t>#---------------------------------------#</w:t>
-      </w:r>
-    </w:p>
-    <w:p>
-      <w:pPr>
-        <w:rPr>
-          <w:highlight w:val="yellow"/>
-          <w:lang w:val="pt-BR"/>
-        </w:rPr>
-      </w:pPr>
-      <w:r>
-        <w:rPr>
-          <w:highlight w:val="yellow"/>
-          <w:lang w:val="pt-BR"/>
-        </w:rPr>
-        <w:t>#---</w:t>
-      </w:r>
-      <w:proofErr w:type="spellStart"/>
-      <w:r>
-        <w:rPr>
-          <w:highlight w:val="yellow"/>
-          <w:lang w:val="pt-BR"/>
-        </w:rPr>
-        <w:t>Posicao</w:t>
-      </w:r>
-      <w:proofErr w:type="spellEnd"/>
-      <w:r>
-        <w:rPr>
-          <w:highlight w:val="yellow"/>
-          <w:lang w:val="pt-BR"/>
-        </w:rPr>
-        <w:t xml:space="preserve"> </w:t>
-      </w:r>
-      <w:proofErr w:type="spellStart"/>
-      <w:r>
-        <w:rPr>
-          <w:highlight w:val="yellow"/>
-          <w:lang w:val="pt-BR"/>
-        </w:rPr>
-        <w:t>Brasileirco</w:t>
-      </w:r>
-      <w:proofErr w:type="spellEnd"/>
-      <w:r>
-        <w:rPr>
-          <w:highlight w:val="yellow"/>
-          <w:lang w:val="pt-BR"/>
-        </w:rPr>
-        <w:t xml:space="preserve"> ano anterior----#</w:t>
-      </w:r>
-    </w:p>
-    <w:p>
-      <w:pPr>
-        <w:rPr>
-          <w:lang w:val="pt-BR"/>
-        </w:rPr>
-      </w:pPr>
-      <w:r>
-        <w:rPr>
-          <w:highlight w:val="yellow"/>
-          <w:lang w:val="pt-BR"/>
-        </w:rPr>
-        <w:t>#---------------------------------------#</w:t>
-      </w:r>
-    </w:p>
-    <w:p>
-      <w:pPr>
-        <w:rPr>
-          <w:lang w:val="pt-BR"/>
-        </w:rPr>
-      </w:pPr>
-    </w:p>
-    <w:p>
-      <w:pPr>
-        <w:rPr>
-          <w:lang w:val="pt-BR"/>
-        </w:rPr>
-      </w:pPr>
-      <w:r>
-        <w:rPr>
-          <w:lang w:val="pt-BR"/>
-        </w:rPr>
-        <w:lastRenderedPageBreak/>
-        <w:t>#</w:t>
-      </w:r>
-      <w:proofErr w:type="spellStart"/>
-      <w:r>
-        <w:rPr>
-          <w:lang w:val="pt-BR"/>
-        </w:rPr>
-        <w:t>Inclusao</w:t>
-      </w:r>
-      <w:proofErr w:type="spellEnd"/>
-      <w:r>
-        <w:rPr>
-          <w:lang w:val="pt-BR"/>
-        </w:rPr>
-        <w:t xml:space="preserve"> da nova </w:t>
-      </w:r>
-      <w:proofErr w:type="spellStart"/>
-      <w:r>
-        <w:rPr>
-          <w:lang w:val="pt-BR"/>
-        </w:rPr>
-        <w:t>variavel</w:t>
-      </w:r>
-      <w:proofErr w:type="spellEnd"/>
-    </w:p>
-    <w:p>
-      <w:pPr>
-        <w:rPr>
-          <w:lang w:val="pt-BR"/>
-        </w:rPr>
-      </w:pPr>
-      <w:r>
-        <w:rPr>
-          <w:lang w:val="pt-BR"/>
-        </w:rPr>
-        <w:t>BD_Amostra&lt;-mutate(BD_Amostra,Finalista_Brasileiro_man="Nao",Finalista_Brasileiro_vis="Nao")</w:t>
-      </w:r>
-    </w:p>
-    <w:p>
-      <w:pPr>
-        <w:rPr>
-          <w:lang w:val="pt-BR"/>
-        </w:rPr>
-      </w:pPr>
-    </w:p>
-    <w:p>
-      <w:pPr>
-        <w:rPr>
-          <w:lang w:val="pt-BR"/>
-        </w:rPr>
-      </w:pPr>
-      <w:r>
-        <w:rPr>
-          <w:lang w:val="pt-BR"/>
-        </w:rPr>
-        <w:t>for (i in (min(BD_Amostra$ano_campeonato)-1):(max(BD_Amostra$ano_campeonato)-1)){</w:t>
-      </w:r>
-    </w:p>
-    <w:p>
-      <w:pPr>
-        <w:rPr>
-          <w:lang w:val="pt-BR"/>
-        </w:rPr>
-      </w:pPr>
-      <w:r>
-        <w:rPr>
-          <w:lang w:val="pt-BR"/>
-        </w:rPr>
-        <w:t xml:space="preserve">  #</w:t>
-      </w:r>
-      <w:proofErr w:type="spellStart"/>
-      <w:r>
-        <w:rPr>
-          <w:lang w:val="pt-BR"/>
-        </w:rPr>
-        <w:t>Campeao</w:t>
-      </w:r>
-      <w:proofErr w:type="spellEnd"/>
-      <w:r>
-        <w:rPr>
-          <w:lang w:val="pt-BR"/>
-        </w:rPr>
-        <w:t xml:space="preserve"> Mandante</w:t>
-      </w:r>
-    </w:p>
-    <w:p>
-      <w:pPr>
-        <w:rPr>
-          <w:lang w:val="pt-BR"/>
-        </w:rPr>
-      </w:pPr>
-      <w:r>
-        <w:rPr>
-          <w:lang w:val="pt-BR"/>
-        </w:rPr>
-        <w:t xml:space="preserve">  BD_Amostra$Finalista_Brasileiro_man[BD_Amostra$ano_campeonato==(i+1) &amp; BD_Amostra$time_man==BD_Historico_Brasileiro$Campeao[BD_Historico_Brasileiro$Ano==i]]&lt;-"Campeao"</w:t>
-      </w:r>
-    </w:p>
-    <w:p>
-      <w:pPr>
-        <w:rPr>
-          <w:lang w:val="pt-BR"/>
-        </w:rPr>
-      </w:pPr>
-      <w:r>
-        <w:rPr>
-          <w:lang w:val="pt-BR"/>
-        </w:rPr>
-        <w:t xml:space="preserve">  #</w:t>
-      </w:r>
-      <w:proofErr w:type="spellStart"/>
-      <w:r>
-        <w:rPr>
-          <w:lang w:val="pt-BR"/>
-        </w:rPr>
-        <w:t>Campeao</w:t>
-      </w:r>
-      <w:proofErr w:type="spellEnd"/>
-      <w:r>
-        <w:rPr>
-          <w:lang w:val="pt-BR"/>
-        </w:rPr>
-        <w:t xml:space="preserve"> Visitante</w:t>
-      </w:r>
-    </w:p>
-    <w:p>
-      <w:pPr>
-        <w:rPr>
-          <w:lang w:val="pt-BR"/>
-        </w:rPr>
-      </w:pPr>
-      <w:r>
-        <w:rPr>
-          <w:lang w:val="pt-BR"/>
-        </w:rPr>
-        <w:t xml:space="preserve">  BD_Amostra$Finalista_Brasileiro_vis[BD_Amostra$ano_campeonato==(i+1) &amp; BD_Amostra$time_vis==BD_Historico_Brasileiro$Campeco[BD_Historico_Brasileiro$Ano==i]]&lt;-"Campeao"</w:t>
-      </w:r>
-    </w:p>
-    <w:p>
-      <w:pPr>
-        <w:rPr>
-          <w:lang w:val="pt-BR"/>
-        </w:rPr>
-      </w:pPr>
-      <w:r>
-        <w:rPr>
-          <w:lang w:val="pt-BR"/>
-        </w:rPr>
-        <w:t xml:space="preserve">  #Vice Mandante</w:t>
-      </w:r>
-    </w:p>
-    <w:p>
-      <w:pPr>
-        <w:rPr>
-          <w:lang w:val="pt-BR"/>
-        </w:rPr>
-      </w:pPr>
-      <w:r>
-        <w:rPr>
-          <w:lang w:val="pt-BR"/>
-        </w:rPr>
-        <w:t xml:space="preserve">  BD_Amostra$Finalista_Brasileiro_man[BD_Amostra$ano_campeonato==(i+1) &amp; BD_Amostra$time_man==BD_Historico_Brasileiro$Vice[BD_Historico_Brasileiro$Ano==i]]&lt;-"Vice"</w:t>
-      </w:r>
-    </w:p>
-    <w:p>
-      <w:pPr>
-        <w:rPr>
-          <w:lang w:val="pt-BR"/>
-        </w:rPr>
-      </w:pPr>
-      <w:r>
-        <w:rPr>
-          <w:lang w:val="pt-BR"/>
-        </w:rPr>
-        <w:t xml:space="preserve">  #Vice Visitante</w:t>
-      </w:r>
-    </w:p>
-    <w:p>
-      <w:pPr>
-        <w:rPr>
-          <w:lang w:val="pt-BR"/>
-        </w:rPr>
-      </w:pPr>
-      <w:r>
-        <w:rPr>
-          <w:lang w:val="pt-BR"/>
-        </w:rPr>
-        <w:t xml:space="preserve">  BD_Amostra$Finalista_Brasileiro_vis[BD_Amostra$ano_campeonato==(i+1) &amp; BD_Amostra$time_vis==BD_Historico_Brasileiro$Vice[BD_Historico_Brasileiro$Ano==i]]&lt;-"Vice"</w:t>
-      </w:r>
-    </w:p>
-    <w:p>
-      <w:pPr>
-        <w:rPr>
-          <w:lang w:val="pt-BR"/>
-        </w:rPr>
-      </w:pPr>
-      <w:r>
-        <w:rPr>
-          <w:lang w:val="pt-BR"/>
-        </w:rPr>
-        <w:t>}</w:t>
-      </w:r>
-    </w:p>
-    <w:p>
-      <w:pPr>
-        <w:rPr>
-          <w:lang w:val="pt-BR"/>
-        </w:rPr>
-      </w:pPr>
-      <w:proofErr w:type="spellStart"/>
-      <w:r>
-        <w:rPr>
-          <w:lang w:val="pt-BR"/>
-        </w:rPr>
-        <w:t>rm</w:t>
-      </w:r>
-      <w:proofErr w:type="spellEnd"/>
-      <w:r>
-        <w:rPr>
-          <w:lang w:val="pt-BR"/>
-        </w:rPr>
-        <w:t>(</w:t>
-      </w:r>
-      <w:proofErr w:type="spellStart"/>
-      <w:r>
-        <w:rPr>
-          <w:lang w:val="pt-BR"/>
-        </w:rPr>
-        <w:t>i,BD_Historico_Brasileiro</w:t>
       </w:r>
       <w:proofErr w:type="spellEnd"/>
       <w:r>
@@ -13915,6 +13827,7 @@
           <w:lang w:val="pt-BR"/>
         </w:rPr>
       </w:pPr>
+      <w:bookmarkStart w:id="0" w:name="_GoBack"/>
       <w:r>
         <w:rPr>
           <w:highlight w:val="yellow"/>
@@ -16375,6 +16288,7 @@
         <w:t>)</w:t>
       </w:r>
     </w:p>
+    <w:bookmarkEnd w:id="0"/>
     <w:p>
       <w:pPr>
         <w:rPr>

</xml_diff>